<commit_message>
Updated, final versions of handout and code.
</commit_message>
<xml_diff>
--- a/handouts-raw/sections-raw/Section1.docx
+++ b/handouts-raw/sections-raw/Section1.docx
@@ -28,14 +28,7 @@
         <w:rPr>
           <w:color w:val="000000" w:themeColor="text1"/>
         </w:rPr>
-        <w:tab/>
-        <w:t xml:space="preserve">     </w:t>
-      </w:r>
-      <w:r>
-        <w:rPr>
-          <w:color w:val="000000" w:themeColor="text1"/>
-        </w:rPr>
-        <w:t xml:space="preserve">  Section #1</w:t>
+        <w:t xml:space="preserve">                 Section #1</w:t>
       </w:r>
     </w:p>
     <w:p>
@@ -52,7 +45,19 @@
         <w:rPr>
           <w:color w:val="000000" w:themeColor="text1"/>
         </w:rPr>
-        <w:t>CS 106A</w:t>
+        <w:t>CS</w:t>
+      </w:r>
+      <w:r>
+        <w:rPr>
+          <w:color w:val="000000" w:themeColor="text1"/>
+        </w:rPr>
+        <w:t xml:space="preserve"> </w:t>
+      </w:r>
+      <w:r>
+        <w:rPr>
+          <w:color w:val="000000" w:themeColor="text1"/>
+        </w:rPr>
+        <w:t>106A</w:t>
       </w:r>
       <w:r>
         <w:rPr>
@@ -64,13 +69,7 @@
         <w:rPr>
           <w:color w:val="000000" w:themeColor="text1"/>
         </w:rPr>
-        <w:t xml:space="preserve">      </w:t>
-      </w:r>
-      <w:r>
-        <w:rPr>
-          <w:color w:val="000000" w:themeColor="text1"/>
-        </w:rPr>
-        <w:t xml:space="preserve"> </w:t>
+        <w:t xml:space="preserve">       </w:t>
       </w:r>
       <w:bookmarkStart w:id="0" w:name="_GoBack"/>
       <w:bookmarkEnd w:id="0"/>
@@ -176,19 +175,43 @@
         <w:rPr>
           <w:color w:val="000000" w:themeColor="text1"/>
         </w:rPr>
-        <w:t xml:space="preserve">This week in section, your first priority is to meet your section leader and discover what sections in CS 106A are all about.  Your section leader will therefore spend the first part of this week’s session on introductions and telling you the things you need to know, such as how to sign up for interactive grading.  After the </w:t>
-      </w:r>
-      <w:r>
-        <w:rPr>
-          <w:color w:val="000000" w:themeColor="text1"/>
-        </w:rPr>
-        <w:t>introduction</w:t>
-      </w:r>
-      <w:r>
-        <w:rPr>
-          <w:color w:val="000000" w:themeColor="text1"/>
-        </w:rPr>
-        <w:t xml:space="preserve">, the section will move on to cover some of the important material from class in a setting that is small enough for you to </w:t>
+        <w:t>This week in section, your first priority is to meet your section leader a</w:t>
+      </w:r>
+      <w:r>
+        <w:rPr>
+          <w:color w:val="000000" w:themeColor="text1"/>
+        </w:rPr>
+        <w:t>nd discover what sections in CS</w:t>
+      </w:r>
+      <w:r>
+        <w:rPr>
+          <w:color w:val="000000" w:themeColor="text1"/>
+        </w:rPr>
+        <w:t>106A are all about.  Your section leader will therefore spend the first part of this week’s session on introductions and telling you the things you need to know, such as how to sign up for interactive grading.  After</w:t>
+      </w:r>
+      <w:r>
+        <w:rPr>
+          <w:color w:val="000000" w:themeColor="text1"/>
+        </w:rPr>
+        <w:t>wards</w:t>
+      </w:r>
+      <w:r>
+        <w:rPr>
+          <w:color w:val="000000" w:themeColor="text1"/>
+        </w:rPr>
+        <w:t xml:space="preserve">, </w:t>
+      </w:r>
+      <w:r>
+        <w:rPr>
+          <w:color w:val="000000" w:themeColor="text1"/>
+        </w:rPr>
+        <w:t>they</w:t>
+      </w:r>
+      <w:r>
+        <w:rPr>
+          <w:color w:val="000000" w:themeColor="text1"/>
+        </w:rPr>
+        <w:t xml:space="preserve"> will move on to cover some of the important material from class in a setting that is small enough for you to </w:t>
       </w:r>
       <w:r>
         <w:rPr>
@@ -206,55 +229,97 @@
         <w:rPr>
           <w:color w:val="000000" w:themeColor="text1"/>
         </w:rPr>
+        <w:t>Thi</w:t>
+      </w:r>
+      <w:r>
+        <w:rPr>
+          <w:color w:val="000000" w:themeColor="text1"/>
+        </w:rPr>
+        <w:t xml:space="preserve">s week, your goal is to solve </w:t>
+      </w:r>
+      <w:r>
+        <w:rPr>
+          <w:color w:val="000000" w:themeColor="text1"/>
+        </w:rPr>
+        <w:t>Karel problem</w:t>
+      </w:r>
+      <w:r>
+        <w:rPr>
+          <w:color w:val="000000" w:themeColor="text1"/>
+        </w:rPr>
+        <w:t>s that involve</w:t>
+      </w:r>
+      <w:r>
+        <w:rPr>
+          <w:color w:val="000000" w:themeColor="text1"/>
+        </w:rPr>
+        <w:t xml:space="preserve"> stepwise refinement</w:t>
+      </w:r>
+      <w:r>
+        <w:rPr>
+          <w:color w:val="000000" w:themeColor="text1"/>
+        </w:rPr>
+        <w:t xml:space="preserve">, </w:t>
+      </w:r>
+      <w:r>
+        <w:rPr>
+          <w:color w:val="000000" w:themeColor="text1"/>
+        </w:rPr>
+        <w:t>also known as top-down design</w:t>
+      </w:r>
+      <w:r>
+        <w:rPr>
+          <w:color w:val="000000" w:themeColor="text1"/>
+        </w:rPr>
+        <w:t>.</w:t>
+      </w:r>
+    </w:p>
+    <w:p>
+      <w:pPr>
+        <w:pStyle w:val="Separator"/>
+      </w:pPr>
+    </w:p>
+    <w:p>
+      <w:pPr>
+        <w:pStyle w:val="Text"/>
+      </w:pPr>
+      <w:r>
+        <w:rPr>
+          <w:b/>
+        </w:rPr>
+        <w:t>Note</w:t>
+      </w:r>
+      <w:r>
+        <w:t xml:space="preserve">: </w:t>
+      </w:r>
+      <w:r>
+        <w:t xml:space="preserve">these, and other CS106A practice problems, </w:t>
+      </w:r>
+      <w:r>
+        <w:t>are available online at</w:t>
+      </w:r>
+      <w:r>
         <w:t xml:space="preserve"> </w:t>
       </w:r>
       <w:r>
         <w:rPr>
-          <w:color w:val="000000" w:themeColor="text1"/>
-        </w:rPr>
-        <w:t>Thi</w:t>
-      </w:r>
-      <w:r>
-        <w:rPr>
-          <w:color w:val="000000" w:themeColor="text1"/>
-        </w:rPr>
-        <w:t xml:space="preserve">s week, your goal is to solve </w:t>
-      </w:r>
-      <w:r>
-        <w:rPr>
-          <w:color w:val="000000" w:themeColor="text1"/>
-        </w:rPr>
-        <w:t>Karel problem</w:t>
-      </w:r>
-      <w:r>
-        <w:rPr>
-          <w:color w:val="000000" w:themeColor="text1"/>
-        </w:rPr>
-        <w:t>s that involve</w:t>
-      </w:r>
-      <w:r>
-        <w:rPr>
-          <w:color w:val="000000" w:themeColor="text1"/>
-        </w:rPr>
-        <w:t xml:space="preserve"> stepwise refinement</w:t>
-      </w:r>
-      <w:r>
-        <w:rPr>
-          <w:color w:val="000000" w:themeColor="text1"/>
-        </w:rPr>
-        <w:t xml:space="preserve">, </w:t>
-      </w:r>
-      <w:r>
-        <w:rPr>
-          <w:color w:val="000000" w:themeColor="text1"/>
-        </w:rPr>
-        <w:t>also known as top-down design</w:t>
-      </w:r>
-      <w:r>
-        <w:rPr>
-          <w:color w:val="000000" w:themeColor="text1"/>
-        </w:rPr>
+          <w:rFonts w:ascii="Courier New" w:hAnsi="Courier New"/>
+          <w:b/>
+          <w:sz w:val="20"/>
+        </w:rPr>
+        <w:t>http://codestepbystep.com</w:t>
+      </w:r>
+      <w:r>
         <w:t>.</w:t>
+      </w:r>
+      <w:r>
+        <w:t xml:space="preserve">  This website was created by </w:t>
+      </w:r>
+      <w:r>
+        <w:t>Marty Stepp (a CS lecturer at Stanford)</w:t>
+      </w:r>
+      <w:r>
+        <w:t xml:space="preserve"> and contains practice problems for many CS106A topics, including Karel the Robot.</w:t>
       </w:r>
     </w:p>
     <w:p>
@@ -357,7 +422,35 @@
           <w:color w:val="000000" w:themeColor="text1"/>
           <w:szCs w:val="24"/>
         </w:rPr>
-        <w:t>established a new program whose mission is to dispatch house-building robots to</w:t>
+        <w:t>establishe</w:t>
+      </w:r>
+      <w:r>
+        <w:rPr>
+          <w:color w:val="000000" w:themeColor="text1"/>
+          <w:szCs w:val="24"/>
+        </w:rPr>
+        <w:t>d a new program with the mission of</w:t>
+      </w:r>
+      <w:r>
+        <w:rPr>
+          <w:color w:val="000000" w:themeColor="text1"/>
+          <w:szCs w:val="24"/>
+        </w:rPr>
+        <w:t xml:space="preserve"> dispatch</w:t>
+      </w:r>
+      <w:r>
+        <w:rPr>
+          <w:color w:val="000000" w:themeColor="text1"/>
+          <w:szCs w:val="24"/>
+        </w:rPr>
+        <w:t>ing</w:t>
+      </w:r>
+      <w:r>
+        <w:rPr>
+          <w:color w:val="000000" w:themeColor="text1"/>
+          <w:szCs w:val="24"/>
+        </w:rPr>
+        <w:t xml:space="preserve"> house-building robots to</w:t>
       </w:r>
       <w:r>
         <w:rPr>
@@ -450,7 +543,7 @@
           <w:color w:val="000000" w:themeColor="text1"/>
         </w:rPr>
         <w:drawing>
-          <wp:inline distT="0" distB="0" distL="0" distR="0" wp14:anchorId="6C57DE6E" wp14:editId="033E41A6">
+          <wp:inline distT="0" distB="0" distL="0" distR="0" wp14:anchorId="62E22A89" wp14:editId="1986A8B5">
             <wp:extent cx="4432935" cy="1915843"/>
             <wp:effectExtent l="0" t="0" r="12065" b="0"/>
             <wp:docPr id="3" name="Picture 3" descr="karel"/>
@@ -467,7 +560,7 @@
                     </pic:cNvPicPr>
                   </pic:nvPicPr>
                   <pic:blipFill>
-                    <a:blip r:embed="rId7">
+                    <a:blip r:embed="rId7" cstate="print">
                       <a:extLst>
                         <a:ext uri="{28A0092B-C50C-407E-A947-70E740481C1C}">
                           <a14:useLocalDpi xmlns:a14="http://schemas.microsoft.com/office/drawing/2010/main" val="0"/>
@@ -512,13 +605,13 @@
           <w:color w:val="000000" w:themeColor="text1"/>
         </w:rPr>
         <w:drawing>
-          <wp:anchor distT="0" distB="0" distL="114300" distR="114300" simplePos="0" relativeHeight="251658240" behindDoc="0" locked="0" layoutInCell="1" allowOverlap="1" wp14:anchorId="6AF52723" wp14:editId="1E8DCD2D">
+          <wp:anchor distT="0" distB="0" distL="114300" distR="114300" simplePos="0" relativeHeight="251658243" behindDoc="0" locked="0" layoutInCell="1" allowOverlap="1" wp14:anchorId="5E02E08C" wp14:editId="2F6D4EED">
             <wp:simplePos x="0" y="0"/>
             <wp:positionH relativeFrom="column">
               <wp:posOffset>4509770</wp:posOffset>
             </wp:positionH>
             <wp:positionV relativeFrom="paragraph">
-              <wp:posOffset>164465</wp:posOffset>
+              <wp:posOffset>153957</wp:posOffset>
             </wp:positionV>
             <wp:extent cx="937260" cy="1158240"/>
             <wp:effectExtent l="0" t="0" r="2540" b="10160"/>
@@ -545,7 +638,7 @@
                     </pic:cNvPicPr>
                   </pic:nvPicPr>
                   <pic:blipFill>
-                    <a:blip r:embed="rId8">
+                    <a:blip r:embed="rId8" cstate="print">
                       <a:extLst>
                         <a:ext uri="{28A0092B-C50C-407E-A947-70E740481C1C}">
                           <a14:useLocalDpi xmlns:a14="http://schemas.microsoft.com/office/drawing/2010/main" val="0"/>
@@ -573,12 +666,6 @@
                 </pic:pic>
               </a:graphicData>
             </a:graphic>
-            <wp14:sizeRelH relativeFrom="page">
-              <wp14:pctWidth>0</wp14:pctWidth>
-            </wp14:sizeRelH>
-            <wp14:sizeRelV relativeFrom="page">
-              <wp14:pctHeight>0</wp14:pctHeight>
-            </wp14:sizeRelV>
           </wp:anchor>
         </w:drawing>
       </w:r>
@@ -612,7 +699,19 @@
         <w:rPr>
           <w:color w:val="000000" w:themeColor="text1"/>
         </w:rPr>
-        <w:t xml:space="preserve">he place marked by each beeper. </w:t>
+        <w:t>he place</w:t>
+      </w:r>
+      <w:r>
+        <w:rPr>
+          <w:color w:val="000000" w:themeColor="text1"/>
+        </w:rPr>
+        <w:t>s</w:t>
+      </w:r>
+      <w:r>
+        <w:rPr>
+          <w:color w:val="000000" w:themeColor="text1"/>
+        </w:rPr>
+        <w:t xml:space="preserve"> marked by each beeper. </w:t>
       </w:r>
       <w:r>
         <w:rPr>
@@ -705,6 +804,7 @@
         <w:rPr>
           <w:color w:val="000000" w:themeColor="text1"/>
         </w:rPr>
+        <w:lastRenderedPageBreak/>
         <w:t>along 2</w:t>
       </w:r>
       <w:r>
@@ -744,6 +844,15 @@
         </w:rPr>
         <w:t>houses that look like this for the initial conditions shown:</w:t>
       </w:r>
+    </w:p>
+    <w:p>
+      <w:pPr>
+        <w:pStyle w:val="Picture"/>
+        <w:jc w:val="left"/>
+        <w:rPr>
+          <w:color w:val="000000" w:themeColor="text1"/>
+        </w:rPr>
+      </w:pPr>
     </w:p>
     <w:p>
       <w:pPr>
@@ -758,10 +867,9 @@
         <w:rPr>
           <w:color w:val="000000" w:themeColor="text1"/>
         </w:rPr>
-        <w:lastRenderedPageBreak/>
         <w:drawing>
-          <wp:inline distT="0" distB="0" distL="0" distR="0" wp14:anchorId="337ABBD7" wp14:editId="7055EEA1">
-            <wp:extent cx="4203308" cy="1808634"/>
+          <wp:inline distT="0" distB="0" distL="0" distR="0" wp14:anchorId="0F799B70" wp14:editId="474CDA26">
+            <wp:extent cx="4074086" cy="1753031"/>
             <wp:effectExtent l="0" t="0" r="0" b="0"/>
             <wp:docPr id="2" name="Picture 2" descr="karelfinish"/>
             <wp:cNvGraphicFramePr>
@@ -777,7 +885,7 @@
                     </pic:cNvPicPr>
                   </pic:nvPicPr>
                   <pic:blipFill>
-                    <a:blip r:embed="rId9">
+                    <a:blip r:embed="rId9" cstate="print">
                       <a:extLst>
                         <a:ext uri="{28A0092B-C50C-407E-A947-70E740481C1C}">
                           <a14:useLocalDpi xmlns:a14="http://schemas.microsoft.com/office/drawing/2010/main" val="0"/>
@@ -792,7 +900,7 @@
                   <pic:spPr bwMode="auto">
                     <a:xfrm>
                       <a:off x="0" y="0"/>
-                      <a:ext cx="4227317" cy="1818965"/>
+                      <a:ext cx="4111682" cy="1769208"/>
                     </a:xfrm>
                     <a:prstGeom prst="rect">
                       <a:avLst/>
@@ -831,16 +939,30 @@
         <w:rPr>
           <w:color w:val="000000" w:themeColor="text1"/>
         </w:rPr>
-        <w:t>Karel may count on the following facts about the world:</w:t>
+        <w:t xml:space="preserve">Keep in mind </w:t>
+      </w:r>
+      <w:r>
+        <w:rPr>
+          <w:color w:val="000000" w:themeColor="text1"/>
+        </w:rPr>
+        <w:t xml:space="preserve">the following </w:t>
+      </w:r>
+      <w:r>
+        <w:rPr>
+          <w:color w:val="000000" w:themeColor="text1"/>
+        </w:rPr>
+        <w:t>information</w:t>
+      </w:r>
+      <w:r>
+        <w:rPr>
+          <w:color w:val="000000" w:themeColor="text1"/>
+        </w:rPr>
+        <w:t xml:space="preserve"> about the world:</w:t>
       </w:r>
     </w:p>
     <w:p>
       <w:pPr>
         <w:pStyle w:val="Separator"/>
-        <w:keepNext/>
-        <w:rPr>
-          <w:color w:val="000000" w:themeColor="text1"/>
-        </w:rPr>
       </w:pPr>
     </w:p>
     <w:p>
@@ -1083,13 +1205,26 @@
         <w:rPr>
           <w:color w:val="000000" w:themeColor="text1"/>
         </w:rPr>
-        <w:t xml:space="preserve">In Karel’s world, a ballot consists of a series of columns that a voter can “punch out”.  Karel starts on the left of a ballot and should progress through each column.  If a column contains a beeper in the center row, the voter did not intend to vote on that column, and Karel should move to the next column.  However, if a column contains </w:t>
+        <w:t xml:space="preserve">In Karel’s world, a ballot consists of a series of columns that a voter can “punch out”.  Karel starts on the left of a ballot and should progress through each column.  If a column contains a beeper in the center row, the voter </w:t>
       </w:r>
       <w:r>
         <w:rPr>
           <w:b/>
           <w:color w:val="000000" w:themeColor="text1"/>
         </w:rPr>
+        <w:t>did not intend</w:t>
+      </w:r>
+      <w:r>
+        <w:rPr>
+          <w:color w:val="000000" w:themeColor="text1"/>
+        </w:rPr>
+        <w:t xml:space="preserve"> to vote on that column, and Karel should move to the next column.  However, if a column contains </w:t>
+      </w:r>
+      <w:r>
+        <w:rPr>
+          <w:b/>
+          <w:color w:val="000000" w:themeColor="text1"/>
+        </w:rPr>
         <w:t>no</w:t>
       </w:r>
       <w:r>
@@ -1108,7 +1243,20 @@
         <w:rPr>
           <w:color w:val="000000" w:themeColor="text1"/>
         </w:rPr>
-        <w:t>remove any beepers.  A corner may contain any number of beepers.  Karel must fi</w:t>
+        <w:t xml:space="preserve">remove any beepers.  A corner may contain </w:t>
+      </w:r>
+      <w:r>
+        <w:rPr>
+          <w:b/>
+          <w:color w:val="000000" w:themeColor="text1"/>
+        </w:rPr>
+        <w:t>any number</w:t>
+      </w:r>
+      <w:r>
+        <w:rPr>
+          <w:color w:val="000000" w:themeColor="text1"/>
+        </w:rPr>
+        <w:t xml:space="preserve"> of beepers.  Karel must fi</w:t>
       </w:r>
       <w:r>
         <w:rPr>
@@ -1119,6 +1267,43 @@
     </w:p>
     <w:p>
       <w:pPr>
+        <w:pStyle w:val="Text"/>
+        <w:rPr>
+          <w:color w:val="000000" w:themeColor="text1"/>
+        </w:rPr>
+      </w:pPr>
+    </w:p>
+    <w:p>
+      <w:pPr>
+        <w:rPr>
+          <w:noProof/>
+          <w:color w:val="000000" w:themeColor="text1"/>
+        </w:rPr>
+      </w:pPr>
+      <w:r>
+        <w:rPr>
+          <w:color w:val="000000" w:themeColor="text1"/>
+        </w:rPr>
+        <w:br w:type="page"/>
+      </w:r>
+    </w:p>
+    <w:p>
+      <w:pPr>
+        <w:pStyle w:val="Text"/>
+        <w:rPr>
+          <w:color w:val="000000" w:themeColor="text1"/>
+        </w:rPr>
+      </w:pPr>
+      <w:r>
+        <w:rPr>
+          <w:color w:val="000000" w:themeColor="text1"/>
+        </w:rPr>
+        <w:lastRenderedPageBreak/>
+        <w:t>An example initial world is shown on the left below.  The world on the right below shows what Karel’s final world should look like (when given the initial world on the left).</w:t>
+      </w:r>
+    </w:p>
+    <w:p>
+      <w:pPr>
         <w:pStyle w:val="Separator"/>
         <w:rPr>
           <w:color w:val="000000" w:themeColor="text1"/>
@@ -1129,7 +1314,7 @@
           <w:color w:val="000000" w:themeColor="text1"/>
         </w:rPr>
         <w:drawing>
-          <wp:anchor distT="0" distB="0" distL="114300" distR="114300" simplePos="0" relativeHeight="251663360" behindDoc="0" locked="0" layoutInCell="1" allowOverlap="1" wp14:anchorId="64C893A0" wp14:editId="6116111F">
+          <wp:anchor distT="0" distB="0" distL="114300" distR="114300" simplePos="0" relativeHeight="251658242" behindDoc="0" locked="0" layoutInCell="1" allowOverlap="1" wp14:anchorId="6A59C210" wp14:editId="1076CCFC">
             <wp:simplePos x="0" y="0"/>
             <wp:positionH relativeFrom="column">
               <wp:posOffset>3213735</wp:posOffset>
@@ -1169,7 +1354,7 @@
                     </pic:cNvPicPr>
                   </pic:nvPicPr>
                   <pic:blipFill>
-                    <a:blip r:embed="rId10">
+                    <a:blip r:embed="rId10" cstate="print">
                       <a:extLst>
                         <a:ext uri="{28A0092B-C50C-407E-A947-70E740481C1C}">
                           <a14:useLocalDpi xmlns:a14="http://schemas.microsoft.com/office/drawing/2010/main" val="0"/>
@@ -1197,12 +1382,6 @@
                 </pic:pic>
               </a:graphicData>
             </a:graphic>
-            <wp14:sizeRelH relativeFrom="page">
-              <wp14:pctWidth>0</wp14:pctWidth>
-            </wp14:sizeRelH>
-            <wp14:sizeRelV relativeFrom="page">
-              <wp14:pctHeight>0</wp14:pctHeight>
-            </wp14:sizeRelV>
           </wp:anchor>
         </w:drawing>
       </w:r>
@@ -1211,7 +1390,7 @@
           <w:color w:val="000000" w:themeColor="text1"/>
         </w:rPr>
         <w:drawing>
-          <wp:anchor distT="0" distB="0" distL="114300" distR="114300" simplePos="0" relativeHeight="251659264" behindDoc="0" locked="0" layoutInCell="1" allowOverlap="1" wp14:anchorId="19055C06" wp14:editId="6718D04A">
+          <wp:anchor distT="0" distB="0" distL="114300" distR="114300" simplePos="0" relativeHeight="251658240" behindDoc="0" locked="0" layoutInCell="1" allowOverlap="1" wp14:anchorId="38A2ABF9" wp14:editId="53AC53C9">
             <wp:simplePos x="0" y="0"/>
             <wp:positionH relativeFrom="column">
               <wp:posOffset>15875</wp:posOffset>
@@ -1248,7 +1427,7 @@
                     </pic:cNvPicPr>
                   </pic:nvPicPr>
                   <pic:blipFill>
-                    <a:blip r:embed="rId11">
+                    <a:blip r:embed="rId11" cstate="print">
                       <a:extLst>
                         <a:ext uri="{28A0092B-C50C-407E-A947-70E740481C1C}">
                           <a14:useLocalDpi xmlns:a14="http://schemas.microsoft.com/office/drawing/2010/main" val="0"/>
@@ -1276,12 +1455,6 @@
                 </pic:pic>
               </a:graphicData>
             </a:graphic>
-            <wp14:sizeRelH relativeFrom="page">
-              <wp14:pctWidth>0</wp14:pctWidth>
-            </wp14:sizeRelH>
-            <wp14:sizeRelV relativeFrom="page">
-              <wp14:pctHeight>0</wp14:pctHeight>
-            </wp14:sizeRelV>
           </wp:anchor>
         </w:drawing>
       </w:r>
@@ -1316,7 +1489,7 @@
         <mc:AlternateContent>
           <mc:Choice Requires="wps">
             <w:drawing>
-              <wp:anchor distT="0" distB="0" distL="114300" distR="114300" simplePos="0" relativeHeight="251661312" behindDoc="0" locked="0" layoutInCell="1" allowOverlap="1" wp14:anchorId="2F10B557" wp14:editId="44079125">
+              <wp:anchor distT="0" distB="0" distL="114300" distR="114300" simplePos="0" relativeHeight="251658241" behindDoc="0" locked="0" layoutInCell="1" allowOverlap="1" wp14:anchorId="1517282E" wp14:editId="346D1E3D">
                 <wp:simplePos x="0" y="0"/>
                 <wp:positionH relativeFrom="column">
                   <wp:posOffset>2299970</wp:posOffset>
@@ -1325,15 +1498,19 @@
                   <wp:posOffset>168275</wp:posOffset>
                 </wp:positionV>
                 <wp:extent cx="762000" cy="0"/>
-                <wp:effectExtent l="0" t="127000" r="0" b="127000"/>
+                <wp:effectExtent l="153670" t="244475" r="176530" b="263525"/>
                 <wp:wrapNone/>
                 <wp:docPr id="6" name="Straight Arrow Connector 6"/>
-                <wp:cNvGraphicFramePr/>
+                <wp:cNvGraphicFramePr>
+                  <a:graphicFrameLocks xmlns:a="http://schemas.openxmlformats.org/drawingml/2006/main"/>
+                </wp:cNvGraphicFramePr>
                 <a:graphic xmlns:a="http://schemas.openxmlformats.org/drawingml/2006/main">
                   <a:graphicData uri="http://schemas.microsoft.com/office/word/2010/wordprocessingShape">
                     <wps:wsp>
-                      <wps:cNvCnPr/>
-                      <wps:spPr>
+                      <wps:cNvCnPr>
+                        <a:cxnSpLocks noChangeShapeType="1"/>
+                      </wps:cNvCnPr>
+                      <wps:spPr bwMode="auto">
                         <a:xfrm>
                           <a:off x="0" y="0"/>
                           <a:ext cx="762000" cy="0"/>
@@ -1341,41 +1518,46 @@
                         <a:prstGeom prst="straightConnector1">
                           <a:avLst/>
                         </a:prstGeom>
+                        <a:noFill/>
                         <a:ln w="41275">
                           <a:solidFill>
-                            <a:schemeClr val="tx1"/>
+                            <a:schemeClr val="tx1">
+                              <a:lumMod val="100000"/>
+                              <a:lumOff val="0"/>
+                            </a:schemeClr>
                           </a:solidFill>
-                          <a:tailEnd type="triangle"/>
+                          <a:miter lim="800000"/>
+                          <a:headEnd/>
+                          <a:tailEnd type="triangle" w="med" len="med"/>
                         </a:ln>
+                        <a:extLst>
+                          <a:ext uri="{909E8E84-426E-40DD-AFC4-6F175D3DCCD1}">
+                            <a14:hiddenFill xmlns:a14="http://schemas.microsoft.com/office/drawing/2010/main">
+                              <a:noFill/>
+                            </a14:hiddenFill>
+                          </a:ext>
+                        </a:extLst>
                       </wps:spPr>
-                      <wps:style>
-                        <a:lnRef idx="1">
-                          <a:schemeClr val="accent1"/>
-                        </a:lnRef>
-                        <a:fillRef idx="0">
-                          <a:schemeClr val="accent1"/>
-                        </a:fillRef>
-                        <a:effectRef idx="0">
-                          <a:schemeClr val="accent1"/>
-                        </a:effectRef>
-                        <a:fontRef idx="minor">
-                          <a:schemeClr val="tx1"/>
-                        </a:fontRef>
-                      </wps:style>
                       <wps:bodyPr/>
                     </wps:wsp>
                   </a:graphicData>
                 </a:graphic>
+                <wp14:sizeRelH relativeFrom="margin">
+                  <wp14:pctWidth>0</wp14:pctWidth>
+                </wp14:sizeRelH>
+                <wp14:sizeRelV relativeFrom="margin">
+                  <wp14:pctHeight>0</wp14:pctHeight>
+                </wp14:sizeRelV>
               </wp:anchor>
             </w:drawing>
           </mc:Choice>
           <mc:Fallback>
             <w:pict>
-              <v:shapetype w14:anchorId="4002D5E4" id="_x0000_t32" coordsize="21600,21600" o:spt="32" o:oned="t" path="m0,0l21600,21600e" filled="f">
+              <v:shapetype w14:anchorId="77A5606F" id="_x0000_t32" coordsize="21600,21600" o:spt="32" o:oned="t" path="m0,0l21600,21600e" filled="f">
                 <v:path arrowok="t" fillok="f" o:connecttype="none"/>
                 <o:lock v:ext="edit" shapetype="t"/>
               </v:shapetype>
-              <v:shape id="Straight Arrow Connector 6" o:spid="_x0000_s1026" type="#_x0000_t32" style="position:absolute;margin-left:181.1pt;margin-top:13.25pt;width:60pt;height:0;z-index:251661312;visibility:visible;mso-wrap-style:square;mso-wrap-distance-left:9pt;mso-wrap-distance-top:0;mso-wrap-distance-right:9pt;mso-wrap-distance-bottom:0;mso-position-horizontal:absolute;mso-position-horizontal-relative:text;mso-position-vertical:absolute;mso-position-vertical-relative:text" o:gfxdata="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" strokecolor="black [3213]" strokeweight="3.25pt">
+              <v:shape id="Straight Arrow Connector 6" o:spid="_x0000_s1026" type="#_x0000_t32" style="position:absolute;margin-left:181.1pt;margin-top:13.25pt;width:60pt;height:0;z-index:251658241;visibility:visible;mso-wrap-style:square;mso-width-percent:0;mso-height-percent:0;mso-wrap-distance-left:9pt;mso-wrap-distance-top:0;mso-wrap-distance-right:9pt;mso-wrap-distance-bottom:0;mso-position-horizontal:absolute;mso-position-horizontal-relative:text;mso-position-vertical:absolute;mso-position-vertical-relative:text;mso-width-percent:0;mso-height-percent:0;mso-width-relative:margin;mso-height-relative:margin" o:gfxdata="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" strokecolor="black [3213]" strokeweight="3.25pt">
                 <v:stroke endarrow="block" joinstyle="miter"/>
               </v:shape>
             </w:pict>
@@ -1410,6 +1592,7 @@
     <w:p>
       <w:pPr>
         <w:pStyle w:val="Text"/>
+        <w:keepNext/>
         <w:rPr>
           <w:color w:val="000000" w:themeColor="text1"/>
         </w:rPr>
@@ -1418,6 +1601,7 @@
     <w:p>
       <w:pPr>
         <w:pStyle w:val="Text"/>
+        <w:keepNext/>
         <w:rPr>
           <w:color w:val="000000" w:themeColor="text1"/>
         </w:rPr>
@@ -1426,15 +1610,210 @@
     <w:p>
       <w:pPr>
         <w:pStyle w:val="Text"/>
-        <w:rPr>
-          <w:color w:val="000000" w:themeColor="text1"/>
-        </w:rPr>
-      </w:pPr>
-      <w:r>
-        <w:rPr>
-          <w:color w:val="000000" w:themeColor="text1"/>
-        </w:rPr>
-        <w:t>In this world, Karel may assume the following: the world consists entirely of 3-height columns, of which there can be any number.  Karel starts facing east on the leftmost column in row 2, and Karel can travel along this row without hitting a wall.  Your program should work for a ballot with any number of columns.</w:t>
+        <w:keepNext/>
+        <w:rPr>
+          <w:color w:val="000000" w:themeColor="text1"/>
+        </w:rPr>
+      </w:pPr>
+      <w:r>
+        <w:rPr>
+          <w:color w:val="000000" w:themeColor="text1"/>
+        </w:rPr>
+        <w:t>Keep in mind</w:t>
+      </w:r>
+      <w:r>
+        <w:rPr>
+          <w:color w:val="000000" w:themeColor="text1"/>
+        </w:rPr>
+        <w:t xml:space="preserve"> the following </w:t>
+      </w:r>
+      <w:r>
+        <w:rPr>
+          <w:color w:val="000000" w:themeColor="text1"/>
+        </w:rPr>
+        <w:t>information</w:t>
+      </w:r>
+      <w:r>
+        <w:rPr>
+          <w:color w:val="000000" w:themeColor="text1"/>
+        </w:rPr>
+        <w:t xml:space="preserve"> about the world:</w:t>
+      </w:r>
+    </w:p>
+    <w:p>
+      <w:pPr>
+        <w:pStyle w:val="Separator"/>
+      </w:pPr>
+    </w:p>
+    <w:p>
+      <w:pPr>
+        <w:pStyle w:val="Bulletlist"/>
+        <w:numPr>
+          <w:ilvl w:val="0"/>
+          <w:numId w:val="1"/>
+        </w:numPr>
+        <w:spacing w:after="60"/>
+        <w:rPr>
+          <w:color w:val="000000" w:themeColor="text1"/>
+        </w:rPr>
+      </w:pPr>
+      <w:r>
+        <w:rPr>
+          <w:color w:val="000000" w:themeColor="text1"/>
+        </w:rPr>
+        <w:t xml:space="preserve">Karel starts facing east </w:t>
+      </w:r>
+      <w:r>
+        <w:rPr>
+          <w:color w:val="000000" w:themeColor="text1"/>
+        </w:rPr>
+        <w:t xml:space="preserve">at (1, </w:t>
+      </w:r>
+      <w:r>
+        <w:rPr>
+          <w:color w:val="000000" w:themeColor="text1"/>
+        </w:rPr>
+        <w:t>2</w:t>
+      </w:r>
+      <w:r>
+        <w:rPr>
+          <w:color w:val="000000" w:themeColor="text1"/>
+        </w:rPr>
+        <w:t>)</w:t>
+      </w:r>
+      <w:r>
+        <w:rPr>
+          <w:color w:val="000000" w:themeColor="text1"/>
+        </w:rPr>
+        <w:t xml:space="preserve"> with an infinite number of beepers in its beeper bag</w:t>
+      </w:r>
+      <w:r>
+        <w:rPr>
+          <w:color w:val="000000" w:themeColor="text1"/>
+        </w:rPr>
+        <w:t>.</w:t>
+      </w:r>
+    </w:p>
+    <w:p>
+      <w:pPr>
+        <w:pStyle w:val="Bulletlist"/>
+        <w:numPr>
+          <w:ilvl w:val="0"/>
+          <w:numId w:val="1"/>
+        </w:numPr>
+        <w:spacing w:after="60"/>
+        <w:rPr>
+          <w:color w:val="000000" w:themeColor="text1"/>
+        </w:rPr>
+      </w:pPr>
+      <w:r>
+        <w:rPr>
+          <w:color w:val="000000" w:themeColor="text1"/>
+        </w:rPr>
+        <w:t xml:space="preserve">Karel </w:t>
+      </w:r>
+      <w:r>
+        <w:rPr>
+          <w:color w:val="000000" w:themeColor="text1"/>
+        </w:rPr>
+        <w:t>must end up facing east at</w:t>
+      </w:r>
+      <w:r>
+        <w:rPr>
+          <w:color w:val="000000" w:themeColor="text1"/>
+        </w:rPr>
+        <w:t xml:space="preserve"> the </w:t>
+      </w:r>
+      <w:r>
+        <w:rPr>
+          <w:color w:val="000000" w:themeColor="text1"/>
+        </w:rPr>
+        <w:t>end of</w:t>
+      </w:r>
+      <w:r>
+        <w:rPr>
+          <w:color w:val="000000" w:themeColor="text1"/>
+        </w:rPr>
+        <w:t xml:space="preserve"> </w:t>
+      </w:r>
+      <w:r>
+        <w:rPr>
+          <w:color w:val="000000" w:themeColor="text1"/>
+        </w:rPr>
+        <w:t>2nd</w:t>
+      </w:r>
+      <w:r>
+        <w:rPr>
+          <w:color w:val="000000" w:themeColor="text1"/>
+        </w:rPr>
+        <w:t xml:space="preserve"> street</w:t>
+      </w:r>
+    </w:p>
+    <w:p>
+      <w:pPr>
+        <w:pStyle w:val="Bulletlist"/>
+        <w:numPr>
+          <w:ilvl w:val="0"/>
+          <w:numId w:val="1"/>
+        </w:numPr>
+        <w:spacing w:after="60"/>
+        <w:rPr>
+          <w:color w:val="000000" w:themeColor="text1"/>
+        </w:rPr>
+      </w:pPr>
+      <w:r>
+        <w:rPr>
+          <w:color w:val="000000" w:themeColor="text1"/>
+        </w:rPr>
+        <w:t>Th</w:t>
+      </w:r>
+      <w:r>
+        <w:rPr>
+          <w:color w:val="000000" w:themeColor="text1"/>
+        </w:rPr>
+        <w:t>e world consists of an arbitrary number of 3-height columns</w:t>
+      </w:r>
+      <w:r>
+        <w:rPr>
+          <w:color w:val="000000" w:themeColor="text1"/>
+        </w:rPr>
+        <w:t xml:space="preserve"> only</w:t>
+      </w:r>
+      <w:r>
+        <w:rPr>
+          <w:color w:val="000000" w:themeColor="text1"/>
+        </w:rPr>
+        <w:t>; Karel can travel along the middle row without hitting a wall</w:t>
+      </w:r>
+      <w:r>
+        <w:rPr>
+          <w:color w:val="000000" w:themeColor="text1"/>
+        </w:rPr>
+        <w:t>.</w:t>
+      </w:r>
+    </w:p>
+    <w:p>
+      <w:pPr>
+        <w:pStyle w:val="Bulletlist"/>
+        <w:spacing w:after="60"/>
+        <w:rPr>
+          <w:color w:val="000000" w:themeColor="text1"/>
+        </w:rPr>
+      </w:pPr>
+    </w:p>
+    <w:p>
+      <w:pPr>
+        <w:pStyle w:val="Bulletlist"/>
+        <w:spacing w:after="60"/>
+        <w:rPr>
+          <w:color w:val="000000" w:themeColor="text1"/>
+        </w:rPr>
+      </w:pPr>
+      <w:r>
+        <w:rPr>
+          <w:color w:val="000000" w:themeColor="text1"/>
+        </w:rPr>
+        <w:t>Your program should work for any world that meets the above conditions.</w:t>
       </w:r>
     </w:p>
     <w:sectPr>
@@ -1465,6 +1844,9 @@
       </w:r>
     </w:p>
   </w:endnote>
+  <w:endnote w:type="continuationNotice" w:id="1">
+    <w:p/>
+  </w:endnote>
 </w:endnotes>
 </file>
 
@@ -1483,6 +1865,9 @@
         <w:continuationSeparator/>
       </w:r>
     </w:p>
+  </w:footnote>
+  <w:footnote w:type="continuationNotice" w:id="1">
+    <w:p/>
   </w:footnote>
 </w:footnotes>
 </file>
@@ -1510,7 +1895,7 @@
       <w:fldChar w:fldCharType="separate"/>
     </w:r>
     <w:r>
-      <w:t>2</w:t>
+      <w:t>3</w:t>
     </w:r>
     <w:r>
       <w:fldChar w:fldCharType="end"/>
@@ -1776,25 +2161,25 @@
     <w:lsdException w:name="toc 8" w:semiHidden="1" w:uiPriority="39" w:unhideWhenUsed="1"/>
     <w:lsdException w:name="toc 9" w:semiHidden="1" w:uiPriority="39" w:unhideWhenUsed="1"/>
     <w:lsdException w:name="Normal Indent" w:semiHidden="1" w:unhideWhenUsed="1"/>
-    <w:lsdException w:name="footnote text" w:semiHidden="1" w:unhideWhenUsed="1"/>
+    <w:lsdException w:name="footnote text" w:semiHidden="1" w:uiPriority="0" w:unhideWhenUsed="1"/>
     <w:lsdException w:name="annotation text" w:semiHidden="1" w:unhideWhenUsed="1"/>
-    <w:lsdException w:name="header" w:semiHidden="1" w:unhideWhenUsed="1"/>
-    <w:lsdException w:name="footer" w:semiHidden="1" w:unhideWhenUsed="1"/>
+    <w:lsdException w:name="header" w:semiHidden="1" w:uiPriority="0" w:unhideWhenUsed="1"/>
+    <w:lsdException w:name="footer" w:semiHidden="1" w:uiPriority="0" w:unhideWhenUsed="1"/>
     <w:lsdException w:name="index heading" w:semiHidden="1" w:unhideWhenUsed="1"/>
     <w:lsdException w:name="caption" w:semiHidden="1" w:uiPriority="35" w:unhideWhenUsed="1" w:qFormat="1"/>
     <w:lsdException w:name="table of figures" w:semiHidden="1" w:unhideWhenUsed="1"/>
     <w:lsdException w:name="envelope address" w:semiHidden="1" w:unhideWhenUsed="1"/>
     <w:lsdException w:name="envelope return" w:semiHidden="1" w:unhideWhenUsed="1"/>
-    <w:lsdException w:name="footnote reference" w:semiHidden="1" w:unhideWhenUsed="1"/>
+    <w:lsdException w:name="footnote reference" w:semiHidden="1" w:uiPriority="0" w:unhideWhenUsed="1"/>
     <w:lsdException w:name="annotation reference" w:semiHidden="1" w:unhideWhenUsed="1"/>
     <w:lsdException w:name="line number" w:semiHidden="1" w:unhideWhenUsed="1"/>
-    <w:lsdException w:name="page number" w:semiHidden="1" w:unhideWhenUsed="1"/>
+    <w:lsdException w:name="page number" w:semiHidden="1" w:uiPriority="0" w:unhideWhenUsed="1"/>
     <w:lsdException w:name="endnote reference" w:semiHidden="1" w:unhideWhenUsed="1"/>
     <w:lsdException w:name="endnote text" w:semiHidden="1" w:unhideWhenUsed="1"/>
     <w:lsdException w:name="table of authorities" w:semiHidden="1" w:unhideWhenUsed="1"/>
     <w:lsdException w:name="macro" w:semiHidden="1" w:unhideWhenUsed="1"/>
     <w:lsdException w:name="toa heading" w:semiHidden="1" w:unhideWhenUsed="1"/>
-    <w:lsdException w:name="List" w:semiHidden="1" w:unhideWhenUsed="1"/>
+    <w:lsdException w:name="List" w:semiHidden="1" w:uiPriority="0" w:unhideWhenUsed="1"/>
     <w:lsdException w:name="List Bullet" w:semiHidden="1" w:unhideWhenUsed="1"/>
     <w:lsdException w:name="List Number" w:semiHidden="1" w:unhideWhenUsed="1"/>
     <w:lsdException w:name="List 2" w:semiHidden="1" w:unhideWhenUsed="1"/>
@@ -1936,7 +2321,7 @@
     <w:lsdException w:name="Medium List 1 Accent 1" w:uiPriority="65"/>
     <w:lsdException w:name="Revision" w:semiHidden="1"/>
     <w:lsdException w:name="List Paragraph" w:uiPriority="34" w:qFormat="1"/>
-    <w:lsdException w:name="Quote" w:uiPriority="29" w:qFormat="1"/>
+    <w:lsdException w:name="Quote" w:uiPriority="0" w:qFormat="1"/>
     <w:lsdException w:name="Intense Quote" w:uiPriority="30" w:qFormat="1"/>
     <w:lsdException w:name="Medium List 2 Accent 1" w:uiPriority="66"/>
     <w:lsdException w:name="Medium Grid 1 Accent 1" w:uiPriority="67"/>
@@ -2133,6 +2518,7 @@
   <w:style w:type="paragraph" w:default="1" w:styleId="Normal">
     <w:name w:val="Normal"/>
     <w:qFormat/>
+    <w:rsid w:val="00CB0B38"/>
     <w:rPr>
       <w:rFonts w:ascii="Times" w:hAnsi="Times"/>
       <w:sz w:val="24"/>
@@ -2168,6 +2554,7 @@
   <w:style w:type="paragraph" w:styleId="Footer">
     <w:name w:val="footer"/>
     <w:basedOn w:val="Single"/>
+    <w:rsid w:val="00CB0B38"/>
     <w:pPr>
       <w:tabs>
         <w:tab w:val="center" w:pos="4320"/>
@@ -2178,6 +2565,7 @@
   <w:style w:type="paragraph" w:customStyle="1" w:styleId="Single">
     <w:name w:val="Single"/>
     <w:basedOn w:val="Double"/>
+    <w:rsid w:val="00CB0B38"/>
     <w:pPr>
       <w:spacing w:line="240" w:lineRule="auto"/>
     </w:pPr>
@@ -2185,12 +2573,14 @@
   <w:style w:type="paragraph" w:customStyle="1" w:styleId="Double">
     <w:name w:val="Double"/>
     <w:basedOn w:val="Default"/>
+    <w:rsid w:val="00CB0B38"/>
     <w:pPr>
       <w:spacing w:line="480" w:lineRule="atLeast"/>
     </w:pPr>
   </w:style>
   <w:style w:type="paragraph" w:customStyle="1" w:styleId="Default">
     <w:name w:val="Default"/>
+    <w:rsid w:val="00CB0B38"/>
     <w:pPr>
       <w:jc w:val="both"/>
     </w:pPr>
@@ -2203,6 +2593,7 @@
   <w:style w:type="paragraph" w:styleId="Header">
     <w:name w:val="header"/>
     <w:basedOn w:val="Single"/>
+    <w:rsid w:val="00CB0B38"/>
     <w:pPr>
       <w:tabs>
         <w:tab w:val="center" w:pos="4320"/>
@@ -2212,6 +2603,7 @@
   </w:style>
   <w:style w:type="character" w:styleId="FootnoteReference">
     <w:name w:val="footnote reference"/>
+    <w:rsid w:val="00CB0B38"/>
     <w:rPr>
       <w:position w:val="6"/>
       <w:sz w:val="18"/>
@@ -2220,6 +2612,7 @@
   <w:style w:type="paragraph" w:styleId="FootnoteText">
     <w:name w:val="footnote text"/>
     <w:basedOn w:val="Single"/>
+    <w:rsid w:val="00CB0B38"/>
     <w:rPr>
       <w:sz w:val="20"/>
     </w:rPr>
@@ -2227,10 +2620,12 @@
   <w:style w:type="character" w:styleId="PageNumber">
     <w:name w:val="page number"/>
     <w:basedOn w:val="DefaultParagraphFont"/>
+    <w:rsid w:val="00CB0B38"/>
   </w:style>
   <w:style w:type="paragraph" w:customStyle="1" w:styleId="Boldheading">
     <w:name w:val="Bold heading"/>
     <w:basedOn w:val="Text"/>
+    <w:rsid w:val="00CB0B38"/>
     <w:pPr>
       <w:keepNext/>
       <w:spacing w:after="80"/>
@@ -2244,11 +2639,13 @@
     <w:name w:val="Text"/>
     <w:basedOn w:val="Default"/>
     <w:next w:val="Separator"/>
+    <w:rsid w:val="00CB0B38"/>
   </w:style>
   <w:style w:type="paragraph" w:customStyle="1" w:styleId="Separator">
     <w:name w:val="Separator"/>
     <w:basedOn w:val="Default"/>
     <w:next w:val="Text"/>
+    <w:rsid w:val="00CB0B38"/>
     <w:rPr>
       <w:color w:val="0000FF"/>
     </w:rPr>
@@ -2256,6 +2653,7 @@
   <w:style w:type="paragraph" w:styleId="List">
     <w:name w:val="List"/>
     <w:basedOn w:val="Text"/>
+    <w:rsid w:val="00CB0B38"/>
     <w:pPr>
       <w:tabs>
         <w:tab w:val="left" w:pos="900"/>
@@ -2267,6 +2665,7 @@
   <w:style w:type="paragraph" w:customStyle="1" w:styleId="Picture">
     <w:name w:val="Picture"/>
     <w:basedOn w:val="Single"/>
+    <w:rsid w:val="00CB0B38"/>
     <w:pPr>
       <w:jc w:val="center"/>
     </w:pPr>
@@ -2274,6 +2673,7 @@
   <w:style w:type="paragraph" w:customStyle="1" w:styleId="Samplerun">
     <w:name w:val="Sample run"/>
     <w:basedOn w:val="Single"/>
+    <w:rsid w:val="00CB0B38"/>
     <w:pPr>
       <w:keepLines/>
       <w:ind w:left="720" w:right="720"/>
@@ -2287,6 +2687,7 @@
   <w:style w:type="paragraph" w:customStyle="1" w:styleId="Hidden">
     <w:name w:val="Hidden"/>
     <w:basedOn w:val="Single"/>
+    <w:rsid w:val="00CB0B38"/>
     <w:pPr>
       <w:jc w:val="left"/>
     </w:pPr>
@@ -2297,6 +2698,7 @@
   <w:style w:type="paragraph" w:customStyle="1" w:styleId="Flushlist">
     <w:name w:val="Flush list"/>
     <w:basedOn w:val="List"/>
+    <w:rsid w:val="00CB0B38"/>
     <w:pPr>
       <w:tabs>
         <w:tab w:val="clear" w:pos="900"/>
@@ -2307,6 +2709,7 @@
   <w:style w:type="paragraph" w:customStyle="1" w:styleId="CBox">
     <w:name w:val="CBox"/>
     <w:basedOn w:val="CCode"/>
+    <w:rsid w:val="00CB0B38"/>
     <w:pPr>
       <w:keepNext w:val="0"/>
       <w:pBdr>
@@ -2326,6 +2729,7 @@
   <w:style w:type="paragraph" w:customStyle="1" w:styleId="CCode">
     <w:name w:val="CCode"/>
     <w:basedOn w:val="Single"/>
+    <w:rsid w:val="00CB0B38"/>
     <w:pPr>
       <w:keepNext/>
       <w:ind w:left="720"/>
@@ -2339,6 +2743,7 @@
   <w:style w:type="paragraph" w:customStyle="1" w:styleId="CFrame">
     <w:name w:val="CFrame"/>
     <w:basedOn w:val="CBox"/>
+    <w:rsid w:val="00CB0B38"/>
     <w:pPr>
       <w:framePr w:hSpace="180" w:vSpace="180" w:wrap="auto" w:hAnchor="text" w:yAlign="top"/>
     </w:pPr>
@@ -2346,6 +2751,7 @@
   <w:style w:type="paragraph" w:customStyle="1" w:styleId="XSample">
     <w:name w:val="XSample"/>
     <w:basedOn w:val="Samplerun"/>
+    <w:rsid w:val="00CB0B38"/>
     <w:pPr>
       <w:ind w:left="980" w:right="460"/>
     </w:pPr>
@@ -2353,6 +2759,7 @@
   <w:style w:type="paragraph" w:customStyle="1" w:styleId="Exercise">
     <w:name w:val="Exercise"/>
     <w:basedOn w:val="Text"/>
+    <w:rsid w:val="00CB0B38"/>
     <w:pPr>
       <w:ind w:left="440" w:hanging="440"/>
     </w:pPr>
@@ -2360,6 +2767,7 @@
   <w:style w:type="paragraph" w:customStyle="1" w:styleId="Bulletlist">
     <w:name w:val="Bullet list"/>
     <w:basedOn w:val="Text"/>
+    <w:rsid w:val="00CB0B38"/>
     <w:pPr>
       <w:spacing w:after="80"/>
       <w:ind w:left="260" w:hanging="260"/>
@@ -2368,6 +2776,7 @@
   <w:style w:type="paragraph" w:customStyle="1" w:styleId="Unfinished">
     <w:name w:val="Unfinished"/>
     <w:basedOn w:val="Single"/>
+    <w:rsid w:val="00CB0B38"/>
     <w:pPr>
       <w:pBdr>
         <w:right w:val="single" w:sz="12" w:space="10" w:color="auto"/>
@@ -2377,6 +2786,7 @@
   <w:style w:type="paragraph" w:customStyle="1" w:styleId="Epigraph">
     <w:name w:val="Epigraph"/>
     <w:basedOn w:val="Single"/>
+    <w:rsid w:val="00CB0B38"/>
     <w:pPr>
       <w:keepNext/>
       <w:keepLines/>
@@ -2390,6 +2800,7 @@
   <w:style w:type="paragraph" w:customStyle="1" w:styleId="Filetext">
     <w:name w:val="File text"/>
     <w:basedOn w:val="Normal"/>
+    <w:rsid w:val="00CB0B38"/>
     <w:pPr>
       <w:pBdr>
         <w:top w:val="single" w:sz="6" w:space="0" w:color="auto" w:shadow="1"/>
@@ -2408,6 +2819,7 @@
   <w:style w:type="paragraph" w:customStyle="1" w:styleId="t1-1sttitle">
     <w:name w:val="t1 - 1st title"/>
     <w:basedOn w:val="Single"/>
+    <w:rsid w:val="00CB0B38"/>
     <w:pPr>
       <w:spacing w:before="300" w:after="60"/>
       <w:jc w:val="center"/>
@@ -2419,6 +2831,7 @@
   <w:style w:type="paragraph" w:customStyle="1" w:styleId="t2-2ndtitle">
     <w:name w:val="t2 - 2nd title"/>
     <w:basedOn w:val="Single"/>
+    <w:rsid w:val="00CB0B38"/>
     <w:pPr>
       <w:spacing w:after="240"/>
       <w:jc w:val="center"/>
@@ -2430,6 +2843,7 @@
   <w:style w:type="paragraph" w:customStyle="1" w:styleId="Citation">
     <w:name w:val="Citation"/>
     <w:basedOn w:val="Single"/>
+    <w:rsid w:val="00CB0B38"/>
     <w:pPr>
       <w:keepLines/>
       <w:spacing w:before="60"/>
@@ -2440,6 +2854,7 @@
     <w:name w:val="Quote"/>
     <w:basedOn w:val="Single"/>
     <w:qFormat/>
+    <w:rsid w:val="00CB0B38"/>
     <w:pPr>
       <w:ind w:left="1080" w:right="1080"/>
     </w:pPr>
@@ -2450,6 +2865,7 @@
   <w:style w:type="paragraph" w:customStyle="1" w:styleId="Section">
     <w:name w:val="Section"/>
     <w:basedOn w:val="Text"/>
+    <w:rsid w:val="00CB0B38"/>
     <w:pPr>
       <w:keepNext/>
       <w:spacing w:after="80"/>
@@ -2463,6 +2879,7 @@
   <w:style w:type="paragraph" w:customStyle="1" w:styleId="Objective">
     <w:name w:val="Objective"/>
     <w:basedOn w:val="Single"/>
+    <w:rsid w:val="00CB0B38"/>
     <w:pPr>
       <w:spacing w:before="120"/>
       <w:ind w:left="260" w:hanging="280"/>
@@ -2471,6 +2888,7 @@
   <w:style w:type="paragraph" w:customStyle="1" w:styleId="XPicture">
     <w:name w:val="XPicture"/>
     <w:basedOn w:val="Picture"/>
+    <w:rsid w:val="00CB0B38"/>
     <w:pPr>
       <w:ind w:left="440"/>
     </w:pPr>
@@ -2478,6 +2896,7 @@
   <w:style w:type="paragraph" w:customStyle="1" w:styleId="XCode">
     <w:name w:val="XCode"/>
     <w:basedOn w:val="CCode"/>
+    <w:rsid w:val="00CB0B38"/>
     <w:pPr>
       <w:ind w:left="1160"/>
     </w:pPr>
@@ -2485,6 +2904,7 @@
   <w:style w:type="paragraph" w:customStyle="1" w:styleId="Marginalnote">
     <w:name w:val="Marginal note"/>
     <w:basedOn w:val="Single"/>
+    <w:rsid w:val="00CB0B38"/>
     <w:pPr>
       <w:framePr w:wrap="auto" w:hAnchor="page" w:xAlign="right"/>
       <w:ind w:left="80"/>
@@ -2500,6 +2920,7 @@
     <w:name w:val="BSingle"/>
     <w:basedOn w:val="Normal"/>
     <w:next w:val="Normal"/>
+    <w:rsid w:val="00CB0B38"/>
     <w:pPr>
       <w:jc w:val="both"/>
     </w:pPr>
@@ -2510,11 +2931,60 @@
   <w:style w:type="paragraph" w:customStyle="1" w:styleId="ESingle">
     <w:name w:val="ESingle"/>
     <w:basedOn w:val="Normal"/>
+    <w:rsid w:val="00CB0B38"/>
     <w:pPr>
       <w:jc w:val="both"/>
     </w:pPr>
     <w:rPr>
       <w:color w:val="0000FF"/>
+    </w:rPr>
+  </w:style>
+  <w:style w:type="character" w:styleId="Hyperlink">
+    <w:name w:val="Hyperlink"/>
+    <w:basedOn w:val="DefaultParagraphFont"/>
+    <w:uiPriority w:val="99"/>
+    <w:unhideWhenUsed/>
+    <w:rsid w:val="00C507FE"/>
+    <w:rPr>
+      <w:color w:val="0563C1" w:themeColor="hyperlink"/>
+      <w:u w:val="single"/>
+    </w:rPr>
+  </w:style>
+  <w:style w:type="character" w:customStyle="1" w:styleId="UnresolvedMention">
+    <w:name w:val="Unresolved Mention"/>
+    <w:basedOn w:val="DefaultParagraphFont"/>
+    <w:uiPriority w:val="99"/>
+    <w:rsid w:val="00C507FE"/>
+    <w:rPr>
+      <w:color w:val="808080"/>
+      <w:shd w:val="clear" w:color="auto" w:fill="E6E6E6"/>
+    </w:rPr>
+  </w:style>
+  <w:style w:type="paragraph" w:styleId="BalloonText">
+    <w:name w:val="Balloon Text"/>
+    <w:basedOn w:val="Normal"/>
+    <w:link w:val="BalloonTextChar"/>
+    <w:uiPriority w:val="99"/>
+    <w:semiHidden/>
+    <w:unhideWhenUsed/>
+    <w:rsid w:val="008541D2"/>
+    <w:rPr>
+      <w:rFonts w:ascii="Tahoma" w:hAnsi="Tahoma" w:cs="Tahoma"/>
+      <w:sz w:val="16"/>
+      <w:szCs w:val="16"/>
+    </w:rPr>
+  </w:style>
+  <w:style w:type="character" w:customStyle="1" w:styleId="BalloonTextChar">
+    <w:name w:val="Balloon Text Char"/>
+    <w:basedOn w:val="DefaultParagraphFont"/>
+    <w:link w:val="BalloonText"/>
+    <w:uiPriority w:val="99"/>
+    <w:semiHidden/>
+    <w:rsid w:val="008541D2"/>
+    <w:rPr>
+      <w:rFonts w:ascii="Tahoma" w:hAnsi="Tahoma" w:cs="Tahoma"/>
+      <w:sz w:val="16"/>
+      <w:szCs w:val="16"/>
     </w:rPr>
   </w:style>
 </w:styles>
@@ -2563,7 +3033,7 @@
     </a:clrScheme>
     <a:fontScheme name="Office">
       <a:majorFont>
-        <a:latin typeface="Calibri Light" panose="020F0302020204030204"/>
+        <a:latin typeface="Calibri Light"/>
         <a:ea typeface=""/>
         <a:cs typeface=""/>
         <a:font script="Jpan" typeface="Yu Gothic Light"/>
@@ -2598,7 +3068,7 @@
         <a:font script="Geor" typeface="Sylfaen"/>
       </a:majorFont>
       <a:minorFont>
-        <a:latin typeface="Calibri" panose="020F0502020204030204"/>
+        <a:latin typeface="Calibri"/>
         <a:ea typeface=""/>
         <a:cs typeface=""/>
         <a:font script="Jpan" typeface="Yu Mincho"/>

</xml_diff>